<commit_message>
segundo concepto de programacion orientada a objetos
</commit_message>
<xml_diff>
--- a/DEBER PROGRAMACION ORIENTADA A OBJETOS .docx
+++ b/DEBER PROGRAMACION ORIENTADA A OBJETOS .docx
@@ -42,39 +42,50 @@
       <w:r>
         <w:t>Concepto n1</w:t>
       </w:r>
+    </w:p>
+    <w:p>
+      <w:r>
+        <w:t>La programación orientada a objetos es un paradigma porque cada uno de los elementos que necesita el programa es un objeto que tiene su propio funcionamiento, comportamientos y datos. Con este se ha pasado de tener códigos con funcionalidades unidas de arriba hacia abajo a tener elementos separados y aquí los objetos se comunican entre ellos con sus datos y funcionalidades propios. Esto le hace que programar sea de una manera más específica y aquí los códigos se denominan clases (instancial) y con ellos se crea miles de usuarios con una solo plantilla para que se relacionen entre si y crear las aplicaciones.</w:t>
+      </w:r>
+    </w:p>
+    <w:p>
+      <w:r>
+        <w:t>Y se basa en 4 pilares que son</w:t>
+      </w:r>
+    </w:p>
+    <w:p>
+      <w:r>
+        <w:t xml:space="preserve"> Abstracción</w:t>
+      </w:r>
+    </w:p>
+    <w:p>
+      <w:r>
+        <w:t>Encapsulamiento</w:t>
+      </w:r>
+    </w:p>
+    <w:p>
+      <w:r>
+        <w:t>polimorfismo</w:t>
+      </w:r>
+    </w:p>
+    <w:p>
+      <w:r>
+        <w:t>herencia.</w:t>
+      </w:r>
+    </w:p>
+    <w:p>
+      <w:r>
+        <w:t>Concepto n2</w:t>
+      </w:r>
+    </w:p>
+    <w:p>
+      <w:r>
+        <w:t>Entiendo que es una manera de programar más específicamente y a detalle cada objeto para una mejor funcionalidad.</w:t>
+      </w:r>
       <w:bookmarkStart w:id="0" w:name="_GoBack"/>
       <w:bookmarkEnd w:id="0"/>
     </w:p>
-    <w:p>
-      <w:r>
-        <w:t>La programación orientada a objetos es un paradigma porque cada uno de los elementos que necesita el programa es un objeto que tiene su propio funcionamiento, comportamientos y datos. Con este se ha pasado de tener códigos con funcionalidades unidas de arriba hacia abajo a tener elementos separados y aquí los objetos se comunican entre ellos con sus datos y funcionalidades propios. Esto le hace que programar sea de una manera más específica y aquí los códigos se denominan clases (instancial) y con ellos se crea miles de usuarios con una solo plantilla para que se relacionen entre si y crear las aplicaciones.</w:t>
-      </w:r>
-    </w:p>
-    <w:p>
-      <w:r>
-        <w:t>Y se basa en 4 pilares que son</w:t>
-      </w:r>
-    </w:p>
-    <w:p>
-      <w:r>
-        <w:t xml:space="preserve"> Abstracción</w:t>
-      </w:r>
-    </w:p>
-    <w:p>
-      <w:r>
-        <w:t>Encapsulamiento</w:t>
-      </w:r>
-    </w:p>
-    <w:p>
-      <w:r>
-        <w:t>polimorfismo</w:t>
-      </w:r>
-    </w:p>
-    <w:p>
-      <w:r>
-        <w:t>herencia.</w:t>
-      </w:r>
-    </w:p>
+    <w:p/>
     <w:p/>
     <w:sectPr>
       <w:headerReference w:type="default" r:id="rId6"/>

</xml_diff>

<commit_message>
commit n3 tercer concepto n3
</commit_message>
<xml_diff>
--- a/DEBER PROGRAMACION ORIENTADA A OBJETOS .docx
+++ b/DEBER PROGRAMACION ORIENTADA A OBJETOS .docx
@@ -82,8 +82,27 @@
       <w:r>
         <w:t>Entiendo que es una manera de programar más específicamente y a detalle cada objeto para una mejor funcionalidad.</w:t>
       </w:r>
+    </w:p>
+    <w:p>
+      <w:r>
+        <w:t>Concepto n3</w:t>
+      </w:r>
+    </w:p>
+    <w:p>
+      <w:r>
+        <w:t>La programación orientada a objetos es para resolver el probl</w:t>
+      </w:r>
       <w:bookmarkStart w:id="0" w:name="_GoBack"/>
       <w:bookmarkEnd w:id="0"/>
+      <w:r>
+        <w:t>e</w:t>
+      </w:r>
+      <w:r>
+        <w:t>ma</w:t>
+      </w:r>
+      <w:r>
+        <w:t xml:space="preserve"> utilizando cada objeto que interviene en un escenario</w:t>
+      </w:r>
     </w:p>
     <w:p/>
     <w:p/>

</xml_diff>